<commit_message>
poprawka co do spisu ilustracji
</commit_message>
<xml_diff>
--- a/adocs/magisterka4.docx
+++ b/adocs/magisterka4.docx
@@ -2304,6 +2304,7 @@
           <w:id w:val="-941674781"/>
           <w:citation/>
         </w:sdtPr>
+        <w:sdtEndPr/>
         <w:sdtContent>
           <w:r>
             <w:rPr>
@@ -2434,6 +2435,7 @@
           <w:id w:val="1668826084"/>
           <w:citation/>
         </w:sdtPr>
+        <w:sdtEndPr/>
         <w:sdtContent>
           <w:r>
             <w:rPr>
@@ -2529,6 +2531,7 @@
           <w:id w:val="-134867159"/>
           <w:citation/>
         </w:sdtPr>
+        <w:sdtEndPr/>
         <w:sdtContent>
           <w:r>
             <w:rPr>
@@ -2671,6 +2674,7 @@
           <w:id w:val="-2048363360"/>
           <w:citation/>
         </w:sdtPr>
+        <w:sdtEndPr/>
         <w:sdtContent>
           <w:r>
             <w:rPr>
@@ -2787,6 +2791,7 @@
           <w:id w:val="-30575133"/>
           <w:citation/>
         </w:sdtPr>
+        <w:sdtEndPr/>
         <w:sdtContent>
           <w:r>
             <w:rPr>
@@ -2978,6 +2983,7 @@
           <w:id w:val="-941690161"/>
           <w:citation/>
         </w:sdtPr>
+        <w:sdtEndPr/>
         <w:sdtContent>
           <w:r>
             <w:rPr>
@@ -3034,6 +3040,7 @@
           <w:id w:val="1621185094"/>
           <w:citation/>
         </w:sdtPr>
+        <w:sdtEndPr/>
         <w:sdtContent>
           <w:r>
             <w:rPr>
@@ -3131,6 +3138,7 @@
           <w:id w:val="-23099980"/>
           <w:citation/>
         </w:sdtPr>
+        <w:sdtEndPr/>
         <w:sdtContent>
           <w:r>
             <w:rPr>
@@ -3282,6 +3290,7 @@
           <w:id w:val="453992847"/>
           <w:citation/>
         </w:sdtPr>
+        <w:sdtEndPr/>
         <w:sdtContent>
           <w:r>
             <w:rPr>
@@ -3781,6 +3790,7 @@
           <w:id w:val="-1137721504"/>
           <w:citation/>
         </w:sdtPr>
+        <w:sdtEndPr/>
         <w:sdtContent>
           <w:r>
             <w:rPr>
@@ -3963,6 +3973,7 @@
           <w:id w:val="1649557911"/>
           <w:citation/>
         </w:sdtPr>
+        <w:sdtEndPr/>
         <w:sdtContent>
           <w:r>
             <w:rPr>
@@ -5650,7 +5661,7 @@
       </w:pPr>
       <w:bookmarkStart w:id="7" w:name="_Ref456993938"/>
       <w:bookmarkStart w:id="8" w:name="_Ref456993922"/>
-      <w:bookmarkStart w:id="9" w:name="_Toc462066127"/>
+      <w:bookmarkStart w:id="9" w:name="_Toc462094218"/>
       <w:r>
         <w:rPr>
           <w:b/>
@@ -9162,7 +9173,7 @@
       </w:pPr>
       <w:bookmarkStart w:id="13" w:name="_Ref456995298"/>
       <w:bookmarkStart w:id="14" w:name="_Ref456995292"/>
-      <w:bookmarkStart w:id="15" w:name="_Toc462066128"/>
+      <w:bookmarkStart w:id="15" w:name="_Toc462094219"/>
       <w:r>
         <w:rPr>
           <w:b/>
@@ -32752,7 +32763,7 @@
         </w:rPr>
       </w:pPr>
       <w:bookmarkStart w:id="28" w:name="_Ref461361376"/>
-      <w:bookmarkStart w:id="29" w:name="_Toc462066129"/>
+      <w:bookmarkStart w:id="29" w:name="_Toc462094220"/>
       <w:r>
         <w:rPr>
           <w:b/>
@@ -34142,7 +34153,7 @@
       </w:pPr>
       <w:bookmarkStart w:id="31" w:name="_Ref461349751"/>
       <w:bookmarkStart w:id="32" w:name="_Ref461349746"/>
-      <w:bookmarkStart w:id="33" w:name="_Toc462066130"/>
+      <w:bookmarkStart w:id="33" w:name="_Toc462094221"/>
       <w:r>
         <w:rPr>
           <w:b/>
@@ -36312,7 +36323,7 @@
         </w:rPr>
       </w:pPr>
       <w:bookmarkStart w:id="34" w:name="_Ref461361985"/>
-      <w:bookmarkStart w:id="35" w:name="_Toc462066131"/>
+      <w:bookmarkStart w:id="35" w:name="_Toc462094222"/>
       <w:r>
         <w:rPr>
           <w:b/>
@@ -37029,7 +37040,7 @@
         </w:rPr>
       </w:pPr>
       <w:bookmarkStart w:id="36" w:name="_Ref461362304"/>
-      <w:bookmarkStart w:id="37" w:name="_Toc462066132"/>
+      <w:bookmarkStart w:id="37" w:name="_Toc462094223"/>
       <w:r>
         <w:rPr>
           <w:b/>
@@ -37572,7 +37583,7 @@
         </w:rPr>
       </w:pPr>
       <w:bookmarkStart w:id="39" w:name="_Ref461362536"/>
-      <w:bookmarkStart w:id="40" w:name="_Toc462066133"/>
+      <w:bookmarkStart w:id="40" w:name="_Toc462094224"/>
       <w:r>
         <w:rPr>
           <w:b/>
@@ -38128,7 +38139,7 @@
         </w:rPr>
       </w:pPr>
       <w:bookmarkStart w:id="41" w:name="_Ref461362664"/>
-      <w:bookmarkStart w:id="42" w:name="_Toc462066134"/>
+      <w:bookmarkStart w:id="42" w:name="_Toc462094225"/>
       <w:r>
         <w:rPr>
           <w:b/>
@@ -39363,7 +39374,7 @@
       <w:bookmarkStart w:id="44" w:name="_Ref461446633"/>
       <w:bookmarkStart w:id="45" w:name="_Ref461446630"/>
       <w:bookmarkStart w:id="46" w:name="_Ref461459871"/>
-      <w:bookmarkStart w:id="47" w:name="_Toc462066135"/>
+      <w:bookmarkStart w:id="47" w:name="_Toc462094226"/>
       <w:r>
         <w:rPr>
           <w:b/>
@@ -40467,7 +40478,7 @@
         </w:rPr>
       </w:pPr>
       <w:bookmarkStart w:id="49" w:name="_Ref461455634"/>
-      <w:bookmarkStart w:id="50" w:name="_Toc462066136"/>
+      <w:bookmarkStart w:id="50" w:name="_Toc462094227"/>
       <w:r>
         <w:rPr>
           <w:b/>
@@ -41020,7 +41031,7 @@
         </w:rPr>
       </w:pPr>
       <w:bookmarkStart w:id="51" w:name="_Ref461462518"/>
-      <w:bookmarkStart w:id="52" w:name="_Toc462066137"/>
+      <w:bookmarkStart w:id="52" w:name="_Toc462094228"/>
       <w:r>
         <w:rPr>
           <w:b/>
@@ -41574,7 +41585,7 @@
         </w:rPr>
       </w:pPr>
       <w:bookmarkStart w:id="54" w:name="_Ref461464299"/>
-      <w:bookmarkStart w:id="55" w:name="_Toc462066138"/>
+      <w:bookmarkStart w:id="55" w:name="_Toc462094229"/>
       <w:r>
         <w:rPr>
           <w:b/>
@@ -41656,33 +41667,33 @@
       <w:r>
         <w:t>arstw Pb.</w:t>
       </w:r>
+      <w:r>
+        <w:rPr>
+          <w:rFonts w:eastAsiaTheme="minorEastAsia"/>
+        </w:rPr>
+        <w:t xml:space="preserve"> </w:t>
+      </w:r>
+      <w:r>
+        <w:rPr>
+          <w:rFonts w:eastAsiaTheme="minorEastAsia"/>
+        </w:rPr>
+        <w:t xml:space="preserve">Kolorem niebieskim zaznaczono punkty odpowiadające parzystej liczbie </w:t>
+      </w:r>
+      <w:proofErr w:type="spellStart"/>
+      <w:r>
+        <w:rPr>
+          <w:rFonts w:eastAsiaTheme="minorEastAsia"/>
+        </w:rPr>
+        <w:t>monowarstw</w:t>
+      </w:r>
+      <w:proofErr w:type="spellEnd"/>
+      <w:r>
+        <w:rPr>
+          <w:rFonts w:eastAsiaTheme="minorEastAsia"/>
+        </w:rPr>
+        <w:t>, a kolorem czerwonym – nieparzystej.</w:t>
+      </w:r>
       <w:bookmarkEnd w:id="55"/>
-      <w:r>
-        <w:rPr>
-          <w:rFonts w:eastAsiaTheme="minorEastAsia"/>
-        </w:rPr>
-        <w:t xml:space="preserve"> </w:t>
-      </w:r>
-      <w:r>
-        <w:rPr>
-          <w:rFonts w:eastAsiaTheme="minorEastAsia"/>
-        </w:rPr>
-        <w:t xml:space="preserve">Kolorem niebieskim zaznaczono punkty odpowiadające parzystej liczbie </w:t>
-      </w:r>
-      <w:proofErr w:type="spellStart"/>
-      <w:r>
-        <w:rPr>
-          <w:rFonts w:eastAsiaTheme="minorEastAsia"/>
-        </w:rPr>
-        <w:t>monowarstw</w:t>
-      </w:r>
-      <w:proofErr w:type="spellEnd"/>
-      <w:r>
-        <w:rPr>
-          <w:rFonts w:eastAsiaTheme="minorEastAsia"/>
-        </w:rPr>
-        <w:t>, a kolorem czerwonym – nieparzystej.</w:t>
-      </w:r>
     </w:p>
     <w:p>
       <w:pPr>
@@ -42508,7 +42519,7 @@
         </w:rPr>
       </w:pPr>
       <w:bookmarkStart w:id="56" w:name="_Ref461467739"/>
-      <w:bookmarkStart w:id="57" w:name="_Toc462066139"/>
+      <w:bookmarkStart w:id="57" w:name="_Toc462094230"/>
       <w:r>
         <w:rPr>
           <w:b/>
@@ -42604,30 +42615,30 @@
       <w:r>
         <w:t>.</w:t>
       </w:r>
+      <w:r>
+        <w:t xml:space="preserve"> </w:t>
+      </w:r>
+      <w:r>
+        <w:rPr>
+          <w:rFonts w:eastAsiaTheme="minorEastAsia"/>
+        </w:rPr>
+        <w:t xml:space="preserve">Kolorem niebieskim zaznaczono punkty odpowiadające parzystej liczbie </w:t>
+      </w:r>
+      <w:proofErr w:type="spellStart"/>
+      <w:r>
+        <w:rPr>
+          <w:rFonts w:eastAsiaTheme="minorEastAsia"/>
+        </w:rPr>
+        <w:t>monowarstw</w:t>
+      </w:r>
+      <w:proofErr w:type="spellEnd"/>
+      <w:r>
+        <w:rPr>
+          <w:rFonts w:eastAsiaTheme="minorEastAsia"/>
+        </w:rPr>
+        <w:t>, a kolorem czerwonym – nieparzystej.</w:t>
+      </w:r>
       <w:bookmarkEnd w:id="57"/>
-      <w:r>
-        <w:t xml:space="preserve"> </w:t>
-      </w:r>
-      <w:r>
-        <w:rPr>
-          <w:rFonts w:eastAsiaTheme="minorEastAsia"/>
-        </w:rPr>
-        <w:t xml:space="preserve">Kolorem niebieskim zaznaczono punkty odpowiadające parzystej liczbie </w:t>
-      </w:r>
-      <w:proofErr w:type="spellStart"/>
-      <w:r>
-        <w:rPr>
-          <w:rFonts w:eastAsiaTheme="minorEastAsia"/>
-        </w:rPr>
-        <w:t>monowarstw</w:t>
-      </w:r>
-      <w:proofErr w:type="spellEnd"/>
-      <w:r>
-        <w:rPr>
-          <w:rFonts w:eastAsiaTheme="minorEastAsia"/>
-        </w:rPr>
-        <w:t>, a kolorem czerwonym – nieparzystej.</w:t>
-      </w:r>
     </w:p>
     <w:p>
       <w:pPr>
@@ -42703,6 +42714,7 @@
           <w:id w:val="-718818413"/>
           <w:citation/>
         </w:sdtPr>
+        <w:sdtEndPr/>
         <w:sdtContent>
           <w:r>
             <w:fldChar w:fldCharType="begin"/>
@@ -43168,6 +43180,7 @@
           <w:id w:val="-589630421"/>
           <w:citation/>
         </w:sdtPr>
+        <w:sdtEndPr/>
         <w:sdtContent>
           <w:r>
             <w:fldChar w:fldCharType="begin"/>
@@ -43439,7 +43452,7 @@
         <w:jc w:val="both"/>
       </w:pPr>
       <w:bookmarkStart w:id="60" w:name="_Ref461470431"/>
-      <w:bookmarkStart w:id="61" w:name="_Toc462066140"/>
+      <w:bookmarkStart w:id="61" w:name="_Toc462094231"/>
       <w:r>
         <w:rPr>
           <w:b/>
@@ -44536,21 +44549,7 @@
         <w:rPr>
           <w:rFonts w:eastAsiaTheme="minorEastAsia"/>
         </w:rPr>
-        <w:t xml:space="preserve"> względem grubości otrzymując spodziew</w:t>
-      </w:r>
-      <w:proofErr w:type="spellStart"/>
-      <w:r>
-        <w:rPr>
-          <w:rFonts w:eastAsiaTheme="minorEastAsia"/>
-        </w:rPr>
-        <w:t>ane</w:t>
-      </w:r>
-      <w:proofErr w:type="spellEnd"/>
-      <w:r>
-        <w:rPr>
-          <w:rFonts w:eastAsiaTheme="minorEastAsia"/>
-        </w:rPr>
-        <w:t xml:space="preserve"> oscylacje. </w:t>
+        <w:t xml:space="preserve"> względem grubości otrzymując spodziewane oscylacje. </w:t>
       </w:r>
       <w:r>
         <w:rPr>
@@ -44981,6 +44980,7 @@
           <w:id w:val="25696546"/>
           <w:citation/>
         </w:sdtPr>
+        <w:sdtEndPr/>
         <w:sdtContent>
           <w:r>
             <w:rPr>
@@ -45069,6 +45069,7 @@
           <w:docPartUnique/>
         </w:docPartObj>
       </w:sdtPr>
+      <w:sdtEndPr/>
       <w:sdtContent>
         <w:p>
           <w:pPr>
@@ -45088,14 +45089,13 @@
             </w:rPr>
             <w:t>Bibliografia</w:t>
           </w:r>
-          <w:bookmarkStart w:id="63" w:name="_GoBack"/>
-          <w:bookmarkEnd w:id="63"/>
         </w:p>
         <w:sdt>
           <w:sdtPr>
             <w:id w:val="111145805"/>
             <w:bibliography/>
           </w:sdtPr>
+          <w:sdtEndPr/>
           <w:sdtContent>
             <w:p>
               <w:pPr>
@@ -47016,6 +47016,8 @@
         </w:rPr>
         <w:br w:type="page"/>
       </w:r>
+      <w:bookmarkStart w:id="63" w:name="_GoBack"/>
+      <w:bookmarkEnd w:id="63"/>
     </w:p>
     <w:p>
       <w:pPr>
@@ -47070,7 +47072,7 @@
         <w:tabs>
           <w:tab w:val="right" w:leader="dot" w:pos="8777"/>
         </w:tabs>
-        <w:spacing w:line="336" w:lineRule="auto"/>
+        <w:spacing w:line="300" w:lineRule="auto"/>
         <w:rPr>
           <w:rFonts w:eastAsiaTheme="minorEastAsia"/>
           <w:noProof/>
@@ -47087,7 +47089,7 @@
       <w:r>
         <w:fldChar w:fldCharType="separate"/>
       </w:r>
-      <w:hyperlink w:anchor="_Toc462066127" w:history="1">
+      <w:hyperlink w:anchor="_Toc462094218" w:history="1">
         <w:r>
           <w:rPr>
             <w:rStyle w:val="Hipercze"/>
@@ -47122,7 +47124,7 @@
             <w:noProof/>
             <w:webHidden/>
           </w:rPr>
-          <w:instrText xml:space="preserve"> PAGEREF _Toc462066127 \h </w:instrText>
+          <w:instrText xml:space="preserve"> PAGEREF _Toc462094218 \h </w:instrText>
         </w:r>
         <w:r>
           <w:rPr>
@@ -47159,7 +47161,7 @@
         <w:tabs>
           <w:tab w:val="right" w:leader="dot" w:pos="8777"/>
         </w:tabs>
-        <w:spacing w:line="336" w:lineRule="auto"/>
+        <w:spacing w:line="300" w:lineRule="auto"/>
         <w:rPr>
           <w:rFonts w:eastAsiaTheme="minorEastAsia"/>
           <w:noProof/>
@@ -47167,7 +47169,7 @@
           <w:lang w:eastAsia="pl-PL"/>
         </w:rPr>
       </w:pPr>
-      <w:hyperlink w:anchor="_Toc462066128" w:history="1">
+      <w:hyperlink w:anchor="_Toc462094219" w:history="1">
         <w:r>
           <w:rPr>
             <w:rStyle w:val="Hipercze"/>
@@ -47202,7 +47204,7 @@
             <w:noProof/>
             <w:webHidden/>
           </w:rPr>
-          <w:instrText xml:space="preserve"> PAGEREF _Toc462066128 \h </w:instrText>
+          <w:instrText xml:space="preserve"> PAGEREF _Toc462094219 \h </w:instrText>
         </w:r>
         <w:r>
           <w:rPr>
@@ -47239,7 +47241,7 @@
         <w:tabs>
           <w:tab w:val="right" w:leader="dot" w:pos="8777"/>
         </w:tabs>
-        <w:spacing w:line="336" w:lineRule="auto"/>
+        <w:spacing w:line="300" w:lineRule="auto"/>
         <w:rPr>
           <w:rFonts w:eastAsiaTheme="minorEastAsia"/>
           <w:noProof/>
@@ -47247,7 +47249,7 @@
           <w:lang w:eastAsia="pl-PL"/>
         </w:rPr>
       </w:pPr>
-      <w:hyperlink w:anchor="_Toc462066129" w:history="1">
+      <w:hyperlink w:anchor="_Toc462094220" w:history="1">
         <w:r>
           <w:rPr>
             <w:rStyle w:val="Hipercze"/>
@@ -47333,7 +47335,7 @@
             <w:noProof/>
             <w:webHidden/>
           </w:rPr>
-          <w:instrText xml:space="preserve"> PAGEREF _Toc462066129 \h </w:instrText>
+          <w:instrText xml:space="preserve"> PAGEREF _Toc462094220 \h </w:instrText>
         </w:r>
         <w:r>
           <w:rPr>
@@ -47370,7 +47372,7 @@
         <w:tabs>
           <w:tab w:val="right" w:leader="dot" w:pos="8777"/>
         </w:tabs>
-        <w:spacing w:line="336" w:lineRule="auto"/>
+        <w:spacing w:line="300" w:lineRule="auto"/>
         <w:rPr>
           <w:rFonts w:eastAsiaTheme="minorEastAsia"/>
           <w:noProof/>
@@ -47378,7 +47380,7 @@
           <w:lang w:eastAsia="pl-PL"/>
         </w:rPr>
       </w:pPr>
-      <w:hyperlink w:anchor="_Toc462066130" w:history="1">
+      <w:hyperlink w:anchor="_Toc462094221" w:history="1">
         <w:r>
           <w:rPr>
             <w:rStyle w:val="Hipercze"/>
@@ -47450,7 +47452,7 @@
             <w:noProof/>
             <w:webHidden/>
           </w:rPr>
-          <w:instrText xml:space="preserve"> PAGEREF _Toc462066130 \h </w:instrText>
+          <w:instrText xml:space="preserve"> PAGEREF _Toc462094221 \h </w:instrText>
         </w:r>
         <w:r>
           <w:rPr>
@@ -47487,7 +47489,7 @@
         <w:tabs>
           <w:tab w:val="right" w:leader="dot" w:pos="8777"/>
         </w:tabs>
-        <w:spacing w:line="336" w:lineRule="auto"/>
+        <w:spacing w:line="300" w:lineRule="auto"/>
         <w:rPr>
           <w:rFonts w:eastAsiaTheme="minorEastAsia"/>
           <w:noProof/>
@@ -47495,7 +47497,7 @@
           <w:lang w:eastAsia="pl-PL"/>
         </w:rPr>
       </w:pPr>
-      <w:hyperlink w:anchor="_Toc462066131" w:history="1">
+      <w:hyperlink w:anchor="_Toc462094222" w:history="1">
         <w:r>
           <w:rPr>
             <w:rStyle w:val="Hipercze"/>
@@ -47572,7 +47574,7 @@
               <w:rFonts w:ascii="Cambria Math" w:hAnsi="Cambria Math"/>
               <w:noProof/>
             </w:rPr>
-            <m:t>1,06</m:t>
+            <m:t>1.06</m:t>
           </m:r>
         </m:oMath>
         <w:r>
@@ -47592,7 +47594,7 @@
               <w:rFonts w:ascii="Cambria Math" w:hAnsi="Cambria Math"/>
               <w:noProof/>
             </w:rPr>
-            <m:t>1,10</m:t>
+            <m:t>1.10</m:t>
           </m:r>
         </m:oMath>
         <w:r>
@@ -47612,7 +47614,7 @@
               <w:rFonts w:ascii="Cambria Math" w:hAnsi="Cambria Math"/>
               <w:noProof/>
             </w:rPr>
-            <m:t>1, 72</m:t>
+            <m:t>1.72</m:t>
           </m:r>
         </m:oMath>
         <w:r>
@@ -47632,7 +47634,7 @@
               <w:rFonts w:ascii="Cambria Math" w:hAnsi="Cambria Math"/>
               <w:noProof/>
             </w:rPr>
-            <m:t>1,78</m:t>
+            <m:t>1.78</m:t>
           </m:r>
         </m:oMath>
         <w:r>
@@ -47661,7 +47663,7 @@
             <w:noProof/>
             <w:webHidden/>
           </w:rPr>
-          <w:instrText xml:space="preserve"> PAGEREF _Toc462066131 \h </w:instrText>
+          <w:instrText xml:space="preserve"> PAGEREF _Toc462094222 \h </w:instrText>
         </w:r>
         <w:r>
           <w:rPr>
@@ -47698,7 +47700,7 @@
         <w:tabs>
           <w:tab w:val="right" w:leader="dot" w:pos="8777"/>
         </w:tabs>
-        <w:spacing w:line="336" w:lineRule="auto"/>
+        <w:spacing w:line="300" w:lineRule="auto"/>
         <w:rPr>
           <w:rFonts w:eastAsiaTheme="minorEastAsia"/>
           <w:noProof/>
@@ -47706,7 +47708,7 @@
           <w:lang w:eastAsia="pl-PL"/>
         </w:rPr>
       </w:pPr>
-      <w:hyperlink w:anchor="_Toc462066132" w:history="1">
+      <w:hyperlink w:anchor="_Toc462094223" w:history="1">
         <w:r>
           <w:rPr>
             <w:rStyle w:val="Hipercze"/>
@@ -47841,7 +47843,7 @@
             <w:noProof/>
             <w:webHidden/>
           </w:rPr>
-          <w:instrText xml:space="preserve"> PAGEREF _Toc462066132 \h </w:instrText>
+          <w:instrText xml:space="preserve"> PAGEREF _Toc462094223 \h </w:instrText>
         </w:r>
         <w:r>
           <w:rPr>
@@ -47878,7 +47880,7 @@
         <w:tabs>
           <w:tab w:val="right" w:leader="dot" w:pos="8777"/>
         </w:tabs>
-        <w:spacing w:line="336" w:lineRule="auto"/>
+        <w:spacing w:line="300" w:lineRule="auto"/>
         <w:rPr>
           <w:rFonts w:eastAsiaTheme="minorEastAsia"/>
           <w:noProof/>
@@ -47886,7 +47888,7 @@
           <w:lang w:eastAsia="pl-PL"/>
         </w:rPr>
       </w:pPr>
-      <w:hyperlink w:anchor="_Toc462066133" w:history="1">
+      <w:hyperlink w:anchor="_Toc462094224" w:history="1">
         <w:r>
           <w:rPr>
             <w:rStyle w:val="Hipercze"/>
@@ -48046,7 +48048,7 @@
             <w:noProof/>
             <w:webHidden/>
           </w:rPr>
-          <w:instrText xml:space="preserve"> PAGEREF _Toc462066133 \h </w:instrText>
+          <w:instrText xml:space="preserve"> PAGEREF _Toc462094224 \h </w:instrText>
         </w:r>
         <w:r>
           <w:rPr>
@@ -48066,7 +48068,7 @@
             <w:noProof/>
             <w:webHidden/>
           </w:rPr>
-          <w:t>22</w:t>
+          <w:t>21</w:t>
         </w:r>
         <w:r>
           <w:rPr>
@@ -48083,7 +48085,7 @@
         <w:tabs>
           <w:tab w:val="right" w:leader="dot" w:pos="8777"/>
         </w:tabs>
-        <w:spacing w:line="336" w:lineRule="auto"/>
+        <w:spacing w:line="300" w:lineRule="auto"/>
         <w:rPr>
           <w:rFonts w:eastAsiaTheme="minorEastAsia"/>
           <w:noProof/>
@@ -48091,7 +48093,7 @@
           <w:lang w:eastAsia="pl-PL"/>
         </w:rPr>
       </w:pPr>
-      <w:hyperlink w:anchor="_Toc462066134" w:history="1">
+      <w:hyperlink w:anchor="_Toc462094225" w:history="1">
         <w:r>
           <w:rPr>
             <w:rStyle w:val="Hipercze"/>
@@ -48160,7 +48162,7 @@
             <w:noProof/>
             <w:webHidden/>
           </w:rPr>
-          <w:instrText xml:space="preserve"> PAGEREF _Toc462066134 \h </w:instrText>
+          <w:instrText xml:space="preserve"> PAGEREF _Toc462094225 \h </w:instrText>
         </w:r>
         <w:r>
           <w:rPr>
@@ -48180,7 +48182,7 @@
             <w:noProof/>
             <w:webHidden/>
           </w:rPr>
-          <w:t>23</w:t>
+          <w:t>22</w:t>
         </w:r>
         <w:r>
           <w:rPr>
@@ -48197,7 +48199,7 @@
         <w:tabs>
           <w:tab w:val="right" w:leader="dot" w:pos="8777"/>
         </w:tabs>
-        <w:spacing w:line="336" w:lineRule="auto"/>
+        <w:spacing w:line="300" w:lineRule="auto"/>
         <w:rPr>
           <w:rFonts w:eastAsiaTheme="minorEastAsia"/>
           <w:noProof/>
@@ -48205,7 +48207,7 @@
           <w:lang w:eastAsia="pl-PL"/>
         </w:rPr>
       </w:pPr>
-      <w:hyperlink w:anchor="_Toc462066135" w:history="1">
+      <w:hyperlink w:anchor="_Toc462094226" w:history="1">
         <w:r>
           <w:rPr>
             <w:rStyle w:val="Hipercze"/>
@@ -48274,7 +48276,7 @@
             <w:noProof/>
             <w:webHidden/>
           </w:rPr>
-          <w:instrText xml:space="preserve"> PAGEREF _Toc462066135 \h </w:instrText>
+          <w:instrText xml:space="preserve"> PAGEREF _Toc462094226 \h </w:instrText>
         </w:r>
         <w:r>
           <w:rPr>
@@ -48294,7 +48296,7 @@
             <w:noProof/>
             <w:webHidden/>
           </w:rPr>
-          <w:t>24</w:t>
+          <w:t>23</w:t>
         </w:r>
         <w:r>
           <w:rPr>
@@ -48311,7 +48313,7 @@
         <w:tabs>
           <w:tab w:val="right" w:leader="dot" w:pos="8777"/>
         </w:tabs>
-        <w:spacing w:line="336" w:lineRule="auto"/>
+        <w:spacing w:line="300" w:lineRule="auto"/>
         <w:rPr>
           <w:rFonts w:eastAsiaTheme="minorEastAsia"/>
           <w:noProof/>
@@ -48319,7 +48321,7 @@
           <w:lang w:eastAsia="pl-PL"/>
         </w:rPr>
       </w:pPr>
-      <w:hyperlink w:anchor="_Toc462066136" w:history="1">
+      <w:hyperlink w:anchor="_Toc462094227" w:history="1">
         <w:r>
           <w:rPr>
             <w:rStyle w:val="Hipercze"/>
@@ -48430,7 +48432,7 @@
             <w:noProof/>
             <w:webHidden/>
           </w:rPr>
-          <w:instrText xml:space="preserve"> PAGEREF _Toc462066136 \h </w:instrText>
+          <w:instrText xml:space="preserve"> PAGEREF _Toc462094227 \h </w:instrText>
         </w:r>
         <w:r>
           <w:rPr>
@@ -48450,7 +48452,7 @@
             <w:noProof/>
             <w:webHidden/>
           </w:rPr>
-          <w:t>25</w:t>
+          <w:t>24</w:t>
         </w:r>
         <w:r>
           <w:rPr>
@@ -48467,7 +48469,7 @@
         <w:tabs>
           <w:tab w:val="right" w:leader="dot" w:pos="8777"/>
         </w:tabs>
-        <w:spacing w:line="336" w:lineRule="auto"/>
+        <w:spacing w:line="300" w:lineRule="auto"/>
         <w:rPr>
           <w:rFonts w:eastAsiaTheme="minorEastAsia"/>
           <w:noProof/>
@@ -48475,7 +48477,7 @@
           <w:lang w:eastAsia="pl-PL"/>
         </w:rPr>
       </w:pPr>
-      <w:hyperlink w:anchor="_Toc462066137" w:history="1">
+      <w:hyperlink w:anchor="_Toc462094228" w:history="1">
         <w:r>
           <w:rPr>
             <w:rStyle w:val="Hipercze"/>
@@ -48570,7 +48572,7 @@
             <w:noProof/>
             <w:webHidden/>
           </w:rPr>
-          <w:instrText xml:space="preserve"> PAGEREF _Toc462066137 \h </w:instrText>
+          <w:instrText xml:space="preserve"> PAGEREF _Toc462094228 \h </w:instrText>
         </w:r>
         <w:r>
           <w:rPr>
@@ -48590,7 +48592,7 @@
             <w:noProof/>
             <w:webHidden/>
           </w:rPr>
-          <w:t>26</w:t>
+          <w:t>25</w:t>
         </w:r>
         <w:r>
           <w:rPr>
@@ -48607,7 +48609,7 @@
         <w:tabs>
           <w:tab w:val="right" w:leader="dot" w:pos="8777"/>
         </w:tabs>
-        <w:spacing w:line="336" w:lineRule="auto"/>
+        <w:spacing w:line="300" w:lineRule="auto"/>
         <w:rPr>
           <w:rFonts w:eastAsiaTheme="minorEastAsia"/>
           <w:noProof/>
@@ -48615,7 +48617,7 @@
           <w:lang w:eastAsia="pl-PL"/>
         </w:rPr>
       </w:pPr>
-      <w:hyperlink w:anchor="_Toc462066138" w:history="1">
+      <w:hyperlink w:anchor="_Toc462094229" w:history="1">
         <w:r>
           <w:rPr>
             <w:rStyle w:val="Hipercze"/>
@@ -48654,7 +48656,7 @@
             <w:rStyle w:val="Hipercze"/>
             <w:noProof/>
           </w:rPr>
-          <w:t xml:space="preserve"> w funkcji liczby monowarstw dla cienkich warstw Pb.</w:t>
+          <w:t xml:space="preserve"> w funkcji liczby monowarstw dla cienkich warstw Pb. Kolorem niebieskim zaznaczono punkty odpowiadające parzystej liczbie monowarstw, a kolorem czerwonym – nieparzystej.</w:t>
         </w:r>
         <w:r>
           <w:rPr>
@@ -48675,7 +48677,104 @@
             <w:noProof/>
             <w:webHidden/>
           </w:rPr>
-          <w:instrText xml:space="preserve"> PAGEREF _Toc462066138 \h </w:instrText>
+          <w:instrText xml:space="preserve"> PAGEREF _Toc462094229 \h </w:instrText>
+        </w:r>
+        <w:r>
+          <w:rPr>
+            <w:noProof/>
+            <w:webHidden/>
+          </w:rPr>
+        </w:r>
+        <w:r>
+          <w:rPr>
+            <w:noProof/>
+            <w:webHidden/>
+          </w:rPr>
+          <w:fldChar w:fldCharType="separate"/>
+        </w:r>
+        <w:r>
+          <w:rPr>
+            <w:noProof/>
+            <w:webHidden/>
+          </w:rPr>
+          <w:t>26</w:t>
+        </w:r>
+        <w:r>
+          <w:rPr>
+            <w:noProof/>
+            <w:webHidden/>
+          </w:rPr>
+          <w:fldChar w:fldCharType="end"/>
+        </w:r>
+      </w:hyperlink>
+    </w:p>
+    <w:p>
+      <w:pPr>
+        <w:pStyle w:val="Spisilustracji"/>
+        <w:tabs>
+          <w:tab w:val="right" w:leader="dot" w:pos="8777"/>
+        </w:tabs>
+        <w:spacing w:line="300" w:lineRule="auto"/>
+        <w:rPr>
+          <w:rFonts w:eastAsiaTheme="minorEastAsia"/>
+          <w:noProof/>
+          <w:sz w:val="22"/>
+          <w:lang w:eastAsia="pl-PL"/>
+        </w:rPr>
+      </w:pPr>
+      <w:hyperlink w:anchor="_Toc462094230" w:history="1">
+        <w:r>
+          <w:rPr>
+            <w:rStyle w:val="Hipercze"/>
+            <w:b/>
+            <w:noProof/>
+          </w:rPr>
+          <w:t>Rysunek 13.</w:t>
+        </w:r>
+        <w:r>
+          <w:rPr>
+            <w:rStyle w:val="Hipercze"/>
+            <w:noProof/>
+          </w:rPr>
+          <w:t xml:space="preserve"> Wykres energii stanów kwantowych w studni potencjału </w:t>
+        </w:r>
+        <m:oMath>
+          <m:r>
+            <w:rPr>
+              <w:rStyle w:val="Hipercze"/>
+              <w:rFonts w:ascii="Cambria Math" w:hAnsi="Cambria Math"/>
+              <w:noProof/>
+            </w:rPr>
+            <m:t>EQWS</m:t>
+          </m:r>
+        </m:oMath>
+        <w:r>
+          <w:rPr>
+            <w:rStyle w:val="Hipercze"/>
+            <w:noProof/>
+          </w:rPr>
+          <w:t xml:space="preserve"> w funkcji liczby monowarstw. Kolorem niebieskim zaznaczono punkty odpowiadające parzystej liczbie monowarstw, a kolorem czerwonym – nieparzystej.</w:t>
+        </w:r>
+        <w:r>
+          <w:rPr>
+            <w:noProof/>
+            <w:webHidden/>
+          </w:rPr>
+          <w:tab/>
+        </w:r>
+        <w:r>
+          <w:rPr>
+            <w:noProof/>
+            <w:webHidden/>
+          </w:rPr>
+          <w:fldChar w:fldCharType="begin"/>
+        </w:r>
+        <w:r>
+          <w:rPr>
+            <w:noProof/>
+            <w:webHidden/>
+          </w:rPr>
+          <w:instrText xml:space="preserve"> PAGEREF _Toc462094230 \h </w:instrText>
         </w:r>
         <w:r>
           <w:rPr>
@@ -48712,7 +48811,7 @@
         <w:tabs>
           <w:tab w:val="right" w:leader="dot" w:pos="8777"/>
         </w:tabs>
-        <w:spacing w:line="336" w:lineRule="auto"/>
+        <w:spacing w:line="300" w:lineRule="auto"/>
         <w:rPr>
           <w:rFonts w:eastAsiaTheme="minorEastAsia"/>
           <w:noProof/>
@@ -48720,104 +48819,7 @@
           <w:lang w:eastAsia="pl-PL"/>
         </w:rPr>
       </w:pPr>
-      <w:hyperlink w:anchor="_Toc462066139" w:history="1">
-        <w:r>
-          <w:rPr>
-            <w:rStyle w:val="Hipercze"/>
-            <w:b/>
-            <w:noProof/>
-          </w:rPr>
-          <w:t>Rysunek 13.</w:t>
-        </w:r>
-        <w:r>
-          <w:rPr>
-            <w:rStyle w:val="Hipercze"/>
-            <w:noProof/>
-          </w:rPr>
-          <w:t xml:space="preserve"> Wykres energii stanów kwantowych w studni potencjału </w:t>
-        </w:r>
-        <m:oMath>
-          <m:r>
-            <w:rPr>
-              <w:rStyle w:val="Hipercze"/>
-              <w:rFonts w:ascii="Cambria Math" w:hAnsi="Cambria Math"/>
-              <w:noProof/>
-            </w:rPr>
-            <m:t>EQWS</m:t>
-          </m:r>
-        </m:oMath>
-        <w:r>
-          <w:rPr>
-            <w:rStyle w:val="Hipercze"/>
-            <w:noProof/>
-          </w:rPr>
-          <w:t xml:space="preserve"> w funkcji liczby monowarstw.</w:t>
-        </w:r>
-        <w:r>
-          <w:rPr>
-            <w:noProof/>
-            <w:webHidden/>
-          </w:rPr>
-          <w:tab/>
-        </w:r>
-        <w:r>
-          <w:rPr>
-            <w:noProof/>
-            <w:webHidden/>
-          </w:rPr>
-          <w:fldChar w:fldCharType="begin"/>
-        </w:r>
-        <w:r>
-          <w:rPr>
-            <w:noProof/>
-            <w:webHidden/>
-          </w:rPr>
-          <w:instrText xml:space="preserve"> PAGEREF _Toc462066139 \h </w:instrText>
-        </w:r>
-        <w:r>
-          <w:rPr>
-            <w:noProof/>
-            <w:webHidden/>
-          </w:rPr>
-        </w:r>
-        <w:r>
-          <w:rPr>
-            <w:noProof/>
-            <w:webHidden/>
-          </w:rPr>
-          <w:fldChar w:fldCharType="separate"/>
-        </w:r>
-        <w:r>
-          <w:rPr>
-            <w:noProof/>
-            <w:webHidden/>
-          </w:rPr>
-          <w:t>28</w:t>
-        </w:r>
-        <w:r>
-          <w:rPr>
-            <w:noProof/>
-            <w:webHidden/>
-          </w:rPr>
-          <w:fldChar w:fldCharType="end"/>
-        </w:r>
-      </w:hyperlink>
-    </w:p>
-    <w:p>
-      <w:pPr>
-        <w:pStyle w:val="Spisilustracji"/>
-        <w:tabs>
-          <w:tab w:val="right" w:leader="dot" w:pos="8777"/>
-        </w:tabs>
-        <w:spacing w:line="336" w:lineRule="auto"/>
-        <w:rPr>
-          <w:rFonts w:eastAsiaTheme="minorEastAsia"/>
-          <w:noProof/>
-          <w:sz w:val="22"/>
-          <w:lang w:eastAsia="pl-PL"/>
-        </w:rPr>
-      </w:pPr>
-      <w:hyperlink w:anchor="_Toc462066140" w:history="1">
+      <w:hyperlink w:anchor="_Toc462094231" w:history="1">
         <w:r>
           <w:rPr>
             <w:rStyle w:val="Hipercze"/>
@@ -48852,7 +48854,7 @@
             <w:noProof/>
             <w:webHidden/>
           </w:rPr>
-          <w:instrText xml:space="preserve"> PAGEREF _Toc462066140 \h </w:instrText>
+          <w:instrText xml:space="preserve"> PAGEREF _Toc462094231 \h </w:instrText>
         </w:r>
         <w:r>
           <w:rPr>
@@ -48872,7 +48874,7 @@
             <w:noProof/>
             <w:webHidden/>
           </w:rPr>
-          <w:t>29</w:t>
+          <w:t>28</w:t>
         </w:r>
         <w:r>
           <w:rPr>
@@ -48936,6 +48938,7 @@
         <w:docPartUnique/>
       </w:docPartObj>
     </w:sdtPr>
+    <w:sdtEndPr/>
     <w:sdtContent>
       <w:p>
         <w:pPr>
@@ -48955,7 +48958,7 @@
           <w:rPr>
             <w:noProof/>
           </w:rPr>
-          <w:t>31</w:t>
+          <w:t>34</w:t>
         </w:r>
         <w:r>
           <w:fldChar w:fldCharType="end"/>
@@ -50573,7 +50576,7 @@
 </file>
 
 <file path=customXml/itemProps1.xml><?xml version="1.0" encoding="utf-8"?>
-<ds:datastoreItem xmlns:ds="http://schemas.openxmlformats.org/officeDocument/2006/customXml" ds:itemID="{82790B46-AC6D-45B7-BC35-396548E37556}">
+<ds:datastoreItem xmlns:ds="http://schemas.openxmlformats.org/officeDocument/2006/customXml" ds:itemID="{9A044BBC-0653-4FA4-983D-37CA98845F92}">
   <ds:schemaRefs>
     <ds:schemaRef ds:uri="http://schemas.openxmlformats.org/officeDocument/2006/bibliography"/>
   </ds:schemaRefs>

</xml_diff>